<commit_message>
Entrega Prototipo + Correcoes
</commit_message>
<xml_diff>
--- a/04.Diagrama Caso de Uso/01 - ALTO NIVEL/CASO DE USO - JAVA-LIDAY.docx
+++ b/04.Diagrama Caso de Uso/01 - ALTO NIVEL/CASO DE USO - JAVA-LIDAY.docx
@@ -28,18 +28,6 @@
         <w:pStyle w:val="Cabealho"/>
         <w:jc w:val="center"/>
         <w:rPr>
-          <w:b/>
-          <w:bCs/>
-          <w:sz w:val="32"/>
-          <w:szCs w:val="32"/>
-        </w:rPr>
-      </w:pPr>
-    </w:p>
-    <w:p>
-      <w:pPr>
-        <w:pStyle w:val="Cabealho"/>
-        <w:jc w:val="center"/>
-        <w:rPr>
           <w:rFonts w:ascii="Arial" w:hAnsi="Arial" w:cs="Arial"/>
           <w:b/>
           <w:bCs/>
@@ -87,12 +75,9 @@
           <w:sz w:val="28"/>
           <w:szCs w:val="28"/>
         </w:rPr>
-        <w:t>14/10/2025</w:t>
-      </w:r>
-    </w:p>
-    <w:p>
-      <w:pPr>
-        <w:pStyle w:val="Cabealho"/>
+        <w:t>28</w:t>
+      </w:r>
+      <w:r>
         <w:rPr>
           <w:rFonts w:ascii="Arial" w:hAnsi="Arial" w:cs="Arial"/>
           <w:b/>
@@ -100,7 +85,8 @@
           <w:sz w:val="28"/>
           <w:szCs w:val="28"/>
         </w:rPr>
-      </w:pPr>
+        <w:t>/10/2025</w:t>
+      </w:r>
     </w:p>
     <w:p>
       <w:pPr>
@@ -113,7 +99,10 @@
           <w:szCs w:val="28"/>
         </w:rPr>
       </w:pPr>
-      <w:r>
+    </w:p>
+    <w:p>
+      <w:pPr>
+        <w:pStyle w:val="Cabealho"/>
         <w:rPr>
           <w:rFonts w:ascii="Arial" w:hAnsi="Arial" w:cs="Arial"/>
           <w:b/>
@@ -121,8 +110,7 @@
           <w:sz w:val="28"/>
           <w:szCs w:val="28"/>
         </w:rPr>
-        <w:t xml:space="preserve">Nome Grupo:  </w:t>
-      </w:r>
+      </w:pPr>
       <w:r>
         <w:rPr>
           <w:rFonts w:ascii="Arial" w:hAnsi="Arial" w:cs="Arial"/>
@@ -131,6 +119,16 @@
           <w:sz w:val="28"/>
           <w:szCs w:val="28"/>
         </w:rPr>
+        <w:t xml:space="preserve">Nome Grupo:  </w:t>
+      </w:r>
+      <w:r>
+        <w:rPr>
+          <w:rFonts w:ascii="Arial" w:hAnsi="Arial" w:cs="Arial"/>
+          <w:b/>
+          <w:bCs/>
+          <w:sz w:val="28"/>
+          <w:szCs w:val="28"/>
+        </w:rPr>
         <w:t>JAVA-LIDAY</w:t>
       </w:r>
     </w:p>
@@ -200,7 +198,25 @@
           <w:sz w:val="20"/>
           <w:szCs w:val="20"/>
         </w:rPr>
-        <w:t>Observar Include, Extend e Generalização.</w:t>
+        <w:t xml:space="preserve">Observar Include, </w:t>
+      </w:r>
+      <w:proofErr w:type="spellStart"/>
+      <w:r>
+        <w:rPr>
+          <w:rFonts w:ascii="Arial" w:hAnsi="Arial" w:cs="Arial"/>
+          <w:sz w:val="20"/>
+          <w:szCs w:val="20"/>
+        </w:rPr>
+        <w:t>Extend</w:t>
+      </w:r>
+      <w:proofErr w:type="spellEnd"/>
+      <w:r>
+        <w:rPr>
+          <w:rFonts w:ascii="Arial" w:hAnsi="Arial" w:cs="Arial"/>
+          <w:sz w:val="20"/>
+          <w:szCs w:val="20"/>
+        </w:rPr>
+        <w:t xml:space="preserve"> e Generalização.</w:t>
       </w:r>
     </w:p>
     <w:p>
@@ -276,6 +292,7 @@
           <w:szCs w:val="20"/>
         </w:rPr>
       </w:pPr>
+      <w:proofErr w:type="spellStart"/>
       <w:r>
         <w:rPr>
           <w:rStyle w:val="Forte"/>
@@ -285,6 +302,7 @@
         </w:rPr>
         <w:t>Extend</w:t>
       </w:r>
+      <w:proofErr w:type="spellEnd"/>
       <w:r>
         <w:rPr>
           <w:rStyle w:val="Forte"/>
@@ -520,8 +538,8 @@
         <w:jc w:val="both"/>
         <w:rPr>
           <w:rFonts w:ascii="Arial" w:hAnsi="Arial" w:cs="Arial"/>
-          <w:sz w:val="20"/>
-          <w:szCs w:val="20"/>
+          <w:sz w:val="14"/>
+          <w:szCs w:val="14"/>
         </w:rPr>
       </w:pPr>
     </w:p>
@@ -545,6 +563,8 @@
       <w:pPr>
         <w:rPr>
           <w:noProof/>
+          <w:sz w:val="12"/>
+          <w:szCs w:val="12"/>
         </w:rPr>
       </w:pPr>
     </w:p>
@@ -554,10 +574,10 @@
           <w:noProof/>
         </w:rPr>
         <w:drawing>
-          <wp:inline distT="0" distB="0" distL="0" distR="0" wp14:anchorId="468A889C" wp14:editId="14FF2142">
-            <wp:extent cx="5912485" cy="2547620"/>
-            <wp:effectExtent l="0" t="0" r="0" b="5080"/>
-            <wp:docPr id="1419605550" name="Imagem 2" descr="Interface gráfica do usuário&#10;&#10;O conteúdo gerado por IA pode estar incorreto."/>
+          <wp:inline distT="0" distB="0" distL="0" distR="0" wp14:anchorId="595833B5" wp14:editId="660E7BFA">
+            <wp:extent cx="5912485" cy="3207385"/>
+            <wp:effectExtent l="0" t="0" r="0" b="0"/>
+            <wp:docPr id="215575871" name="Imagem 2"/>
             <wp:cNvGraphicFramePr>
               <a:graphicFrameLocks xmlns:a="http://schemas.openxmlformats.org/drawingml/2006/main" noChangeAspect="1"/>
             </wp:cNvGraphicFramePr>
@@ -565,7 +585,7 @@
               <a:graphicData uri="http://schemas.openxmlformats.org/drawingml/2006/picture">
                 <pic:pic xmlns:pic="http://schemas.openxmlformats.org/drawingml/2006/picture">
                   <pic:nvPicPr>
-                    <pic:cNvPr id="1419605550" name="Imagem 2" descr="Interface gráfica do usuário&#10;&#10;O conteúdo gerado por IA pode estar incorreto."/>
+                    <pic:cNvPr id="0" name="Picture 6"/>
                     <pic:cNvPicPr>
                       <a:picLocks noChangeAspect="1" noChangeArrowheads="1"/>
                     </pic:cNvPicPr>
@@ -586,7 +606,7 @@
                   <pic:spPr bwMode="auto">
                     <a:xfrm>
                       <a:off x="0" y="0"/>
-                      <a:ext cx="5912485" cy="2547620"/>
+                      <a:ext cx="5912485" cy="3207385"/>
                     </a:xfrm>
                     <a:prstGeom prst="rect">
                       <a:avLst/>
@@ -603,16 +623,17 @@
         </w:drawing>
       </w:r>
     </w:p>
-    <w:p/>
     <w:p>
       <w:pPr>
+        <w:rPr>
+          <w:sz w:val="6"/>
+          <w:szCs w:val="6"/>
+        </w:rPr>
+      </w:pPr>
+    </w:p>
+    <w:p>
+      <w:pPr>
         <w:pStyle w:val="Figura"/>
-        <w:rPr>
-          <w:b/>
-          <w:bCs/>
-          <w:sz w:val="28"/>
-          <w:szCs w:val="28"/>
-        </w:rPr>
       </w:pPr>
       <w:bookmarkStart w:id="0" w:name="_heading=h.gjdgxs" w:colFirst="0" w:colLast="0"/>
       <w:bookmarkStart w:id="1" w:name="_Toc73840714"/>
@@ -638,20 +659,9 @@
     </w:p>
     <w:p>
       <w:pPr>
-        <w:pBdr>
-          <w:top w:val="nil"/>
-          <w:left w:val="nil"/>
-          <w:bottom w:val="nil"/>
-          <w:right w:val="nil"/>
-          <w:between w:val="nil"/>
-        </w:pBdr>
-        <w:jc w:val="center"/>
-      </w:pPr>
-      <w:r>
-        <w:rPr>
-          <w:noProof/>
-          <w:color w:val="000000"/>
-        </w:rPr>
+        <w:pStyle w:val="Figura"/>
+      </w:pPr>
+      <w:r>
         <w:t>Fonte: Autores</w:t>
       </w:r>
       <w:bookmarkStart w:id="3" w:name="_Toc73840941"/>
@@ -813,7 +823,25 @@
         <w:b/>
         <w:bCs/>
       </w:rPr>
-      <w:t>Disciplina: Engenharia de Software 2 – Turma Noite – prof.ª Denilce Veloso</w:t>
+      <w:t xml:space="preserve">Disciplina: Engenharia de Software 2 – Turma Noite – prof.ª </w:t>
+    </w:r>
+    <w:proofErr w:type="spellStart"/>
+    <w:r>
+      <w:rPr>
+        <w:rFonts w:ascii="Arial" w:hAnsi="Arial" w:cs="Arial"/>
+        <w:b/>
+        <w:bCs/>
+      </w:rPr>
+      <w:t>Denilce</w:t>
+    </w:r>
+    <w:proofErr w:type="spellEnd"/>
+    <w:r>
+      <w:rPr>
+        <w:rFonts w:ascii="Arial" w:hAnsi="Arial" w:cs="Arial"/>
+        <w:b/>
+        <w:bCs/>
+      </w:rPr>
+      <w:t xml:space="preserve"> Veloso</w:t>
     </w:r>
   </w:p>
   <w:p>
@@ -2263,6 +2291,19 @@
 </file>
 
 <file path=customXml/item1.xml><?xml version="1.0" encoding="utf-8"?>
+<b:Sources xmlns:b="http://schemas.openxmlformats.org/officeDocument/2006/bibliography" xmlns="http://schemas.openxmlformats.org/officeDocument/2006/bibliography" SelectedStyle="\APASixthEditionOfficeOnline.xsl" StyleName="APA" Version="6"/>
+</file>
+
+<file path=customXml/item2.xml><?xml version="1.0" encoding="utf-8"?>
+<?mso-contentType ?>
+<FormTemplates xmlns="http://schemas.microsoft.com/sharepoint/v3/contenttype/forms">
+  <Display>DocumentLibraryForm</Display>
+  <Edit>DocumentLibraryForm</Edit>
+  <New>DocumentLibraryForm</New>
+</FormTemplates>
+</file>
+
+<file path=customXml/item3.xml><?xml version="1.0" encoding="utf-8"?>
 <ct:contentTypeSchema xmlns:ct="http://schemas.microsoft.com/office/2006/metadata/contentType" xmlns:ma="http://schemas.microsoft.com/office/2006/metadata/properties/metaAttributes" ct:_="" ma:_="" ma:contentTypeName="Documento" ma:contentTypeID="0x01010046C0C4FE9B648F44981F210CC4895080" ma:contentTypeVersion="0" ma:contentTypeDescription="Crie um novo documento." ma:contentTypeScope="" ma:versionID="ea081297845bd8da37d411c41c8d0221">
   <xsd:schema xmlns:xsd="http://www.w3.org/2001/XMLSchema" xmlns:xs="http://www.w3.org/2001/XMLSchema" xmlns:p="http://schemas.microsoft.com/office/2006/metadata/properties" targetNamespace="http://schemas.microsoft.com/office/2006/metadata/properties" ma:root="true" ma:fieldsID="574c6ccb71ee63fbc30cff3237551ec3">
     <xsd:element name="properties">
@@ -2376,19 +2417,6 @@
 </ct:contentTypeSchema>
 </file>
 
-<file path=customXml/item2.xml><?xml version="1.0" encoding="utf-8"?>
-<?mso-contentType ?>
-<FormTemplates xmlns="http://schemas.microsoft.com/sharepoint/v3/contenttype/forms">
-  <Display>DocumentLibraryForm</Display>
-  <Edit>DocumentLibraryForm</Edit>
-  <New>DocumentLibraryForm</New>
-</FormTemplates>
-</file>
-
-<file path=customXml/item3.xml><?xml version="1.0" encoding="utf-8"?>
-<b:Sources xmlns:b="http://schemas.openxmlformats.org/officeDocument/2006/bibliography" xmlns="http://schemas.openxmlformats.org/officeDocument/2006/bibliography" SelectedStyle="\APASixthEditionOfficeOnline.xsl" StyleName="APA" Version="6"/>
-</file>
-
 <file path=customXml/item4.xml><?xml version="1.0" encoding="utf-8"?>
 <p:properties xmlns:p="http://schemas.microsoft.com/office/2006/metadata/properties" xmlns:xsi="http://www.w3.org/2001/XMLSchema-instance" xmlns:pc="http://schemas.microsoft.com/office/infopath/2007/PartnerControls">
   <documentManagement/>
@@ -2396,6 +2424,22 @@
 </file>
 
 <file path=customXml/itemProps1.xml><?xml version="1.0" encoding="utf-8"?>
+<ds:datastoreItem xmlns:ds="http://schemas.openxmlformats.org/officeDocument/2006/customXml" ds:itemID="{CC9FBFDA-A2B5-4BBF-8583-3AD5B31CB0CE}">
+  <ds:schemaRefs>
+    <ds:schemaRef ds:uri="http://schemas.openxmlformats.org/officeDocument/2006/bibliography"/>
+  </ds:schemaRefs>
+</ds:datastoreItem>
+</file>
+
+<file path=customXml/itemProps2.xml><?xml version="1.0" encoding="utf-8"?>
+<ds:datastoreItem xmlns:ds="http://schemas.openxmlformats.org/officeDocument/2006/customXml" ds:itemID="{A9380074-ACB1-4768-8160-E2C55A14786E}">
+  <ds:schemaRefs>
+    <ds:schemaRef ds:uri="http://schemas.microsoft.com/sharepoint/v3/contenttype/forms"/>
+  </ds:schemaRefs>
+</ds:datastoreItem>
+</file>
+
+<file path=customXml/itemProps3.xml><?xml version="1.0" encoding="utf-8"?>
 <ds:datastoreItem xmlns:ds="http://schemas.openxmlformats.org/officeDocument/2006/customXml" ds:itemID="{0C78B667-24B7-4094-B22A-BE3EC92EEA35}">
   <ds:schemaRefs>
     <ds:schemaRef ds:uri="http://schemas.microsoft.com/office/2006/metadata/contentType"/>
@@ -2411,22 +2455,6 @@
 </ds:datastoreItem>
 </file>
 
-<file path=customXml/itemProps2.xml><?xml version="1.0" encoding="utf-8"?>
-<ds:datastoreItem xmlns:ds="http://schemas.openxmlformats.org/officeDocument/2006/customXml" ds:itemID="{A9380074-ACB1-4768-8160-E2C55A14786E}">
-  <ds:schemaRefs>
-    <ds:schemaRef ds:uri="http://schemas.microsoft.com/sharepoint/v3/contenttype/forms"/>
-  </ds:schemaRefs>
-</ds:datastoreItem>
-</file>
-
-<file path=customXml/itemProps3.xml><?xml version="1.0" encoding="utf-8"?>
-<ds:datastoreItem xmlns:ds="http://schemas.openxmlformats.org/officeDocument/2006/customXml" ds:itemID="{CC9FBFDA-A2B5-4BBF-8583-3AD5B31CB0CE}">
-  <ds:schemaRefs>
-    <ds:schemaRef ds:uri="http://schemas.openxmlformats.org/officeDocument/2006/bibliography"/>
-  </ds:schemaRefs>
-</ds:datastoreItem>
-</file>
-
 <file path=customXml/itemProps4.xml><?xml version="1.0" encoding="utf-8"?>
 <ds:datastoreItem xmlns:ds="http://schemas.openxmlformats.org/officeDocument/2006/customXml" ds:itemID="{3CBC499B-FC48-4681-8842-659D2F71791D}">
   <ds:schemaRefs>

</xml_diff>